<commit_message>
- Modificaciones en el README - Se añade sistema de configuración - Además del documento, se genera también PDFs en aquellos documentos que son definitivos - Se arregla ciertos 🐛 bugs sobre el cierre de ficheros - Se arreglan ciertos documentos - Se modifica el README - Se añade hilos para la generación de la documentación
</commit_message>
<xml_diff>
--- a/src/main/resources/templates/plan_formacion.docx
+++ b/src/main/resources/templates/plan_formacion.docx
@@ -37,7 +37,31 @@
           <w:b/>
           <w:sz w:val="24"/>
         </w:rPr>
-        <w:t>Plan de formaci</w:t>
+        <w:t xml:space="preserve">Plan de </w:t>
+      </w:r>
+      <w:r>
+        <w:rPr>
+          <w:rFonts w:ascii="Arial" w:hAnsi="Arial" w:cs="Arial"/>
+          <w:b/>
+          <w:sz w:val="24"/>
+        </w:rPr>
+        <w:t>formaci</w:t>
+      </w:r>
+      <w:r>
+        <w:rPr>
+          <w:rFonts w:ascii="Arial" w:hAnsi="Arial" w:cs="Arial"/>
+          <w:b/>
+          <w:sz w:val="24"/>
+        </w:rPr>
+        <w:t>ó</w:t>
+      </w:r>
+      <w:r>
+        <w:rPr>
+          <w:rFonts w:ascii="Arial" w:hAnsi="Arial" w:cs="Arial"/>
+          <w:b/>
+          <w:sz w:val="24"/>
+        </w:rPr>
+        <w:t>n</w:t>
       </w:r>
       <w:r>
         <w:rPr>
@@ -45,15 +69,7 @@
           <w:b/>
           <w:sz w:val="24"/>
         </w:rPr>
-        <w:t>ó</w:t>
-      </w:r>
-      <w:r>
-        <w:rPr>
-          <w:rFonts w:ascii="Arial"/>
-          <w:b/>
-          <w:sz w:val="24"/>
-        </w:rPr>
-        <w:t>n en empresa u organismo equiparado</w:t>
+        <w:t xml:space="preserve"> en empresa u organismo equiparado</w:t>
       </w:r>
     </w:p>
     <w:tbl>
@@ -76,7 +92,8 @@
         <w:tblLook w:val="01E0" w:firstRow="1" w:lastRow="1" w:firstColumn="1" w:lastColumn="1" w:noHBand="0" w:noVBand="0"/>
       </w:tblPr>
       <w:tblGrid>
-        <w:gridCol w:w="2165"/>
+        <w:gridCol w:w="1483"/>
+        <w:gridCol w:w="682"/>
         <w:gridCol w:w="1157"/>
         <w:gridCol w:w="1560"/>
         <w:gridCol w:w="612"/>
@@ -91,21 +108,23 @@
         </w:trPr>
         <w:tc>
           <w:tcPr>
-            <w:tcW w:w="9843" w:type="dxa"/>
-            <w:gridSpan w:val="8"/>
+            <w:tcW w:w="1483" w:type="dxa"/>
             <w:tcBorders>
               <w:bottom w:val="single" w:sz="12" w:space="0" w:color="000000"/>
-            </w:tcBorders>
-          </w:tcPr>
-          <w:p>
-            <w:pPr>
-              <w:pStyle w:val="TableParagraph"/>
-              <w:spacing w:before="54"/>
-              <w:ind w:right="20"/>
-              <w:jc w:val="center"/>
-              <w:rPr>
-                <w:rFonts w:ascii="Arial" w:hAnsi="Arial"/>
-                <w:b/>
+              <w:right w:val="single" w:sz="4" w:space="0" w:color="FFFFFF" w:themeColor="background1"/>
+            </w:tcBorders>
+            <w:vAlign w:val="center"/>
+          </w:tcPr>
+          <w:p>
+            <w:pPr>
+              <w:pStyle w:val="TableParagraph"/>
+              <w:tabs>
+                <w:tab w:val="left" w:pos="4978"/>
+                <w:tab w:val="left" w:pos="6310"/>
+                <w:tab w:val="left" w:pos="7160"/>
+              </w:tabs>
+              <w:ind w:left="284"/>
+              <w:rPr>
                 <w:sz w:val="18"/>
               </w:rPr>
             </w:pPr>
@@ -117,17 +136,9 @@
                 <w:lang w:eastAsia="es-ES"/>
               </w:rPr>
               <w:drawing>
-                <wp:anchor distT="0" distB="0" distL="0" distR="0" simplePos="0" relativeHeight="251659264" behindDoc="0" locked="0" layoutInCell="1" allowOverlap="1" wp14:anchorId="4BA40F5D" wp14:editId="7794E20B">
-                  <wp:simplePos x="0" y="0"/>
-                  <wp:positionH relativeFrom="page">
-                    <wp:posOffset>21159</wp:posOffset>
-                  </wp:positionH>
-                  <wp:positionV relativeFrom="paragraph">
-                    <wp:posOffset>116205</wp:posOffset>
-                  </wp:positionV>
+                <wp:inline distT="0" distB="0" distL="0" distR="0" wp14:anchorId="4BA40F5D" wp14:editId="3E1E59E1">
                   <wp:extent cx="736600" cy="581025"/>
                   <wp:effectExtent l="0" t="0" r="6350" b="9525"/>
-                  <wp:wrapNone/>
                   <wp:docPr id="13" name="Image 13" descr="Un dibujo de una cara feliz&#10;&#10;El contenido generado por IA puede ser incorrecto."/>
                   <wp:cNvGraphicFramePr>
                     <a:graphicFrameLocks xmlns:a="http://schemas.openxmlformats.org/drawingml/2006/main"/>
@@ -140,7 +151,13 @@
                           <pic:cNvPicPr/>
                         </pic:nvPicPr>
                         <pic:blipFill>
-                          <a:blip r:embed="rId5" cstate="print"/>
+                          <a:blip r:embed="rId5" cstate="print">
+                            <a:extLst>
+                              <a:ext uri="{28A0092B-C50C-407E-A947-70E740481C1C}">
+                                <a14:useLocalDpi xmlns:a14="http://schemas.microsoft.com/office/drawing/2010/main" val="0"/>
+                              </a:ext>
+                            </a:extLst>
+                          </a:blip>
                           <a:stretch>
                             <a:fillRect/>
                           </a:stretch>
@@ -157,9 +174,33 @@
                       </pic:pic>
                     </a:graphicData>
                   </a:graphic>
-                </wp:anchor>
+                </wp:inline>
               </w:drawing>
             </w:r>
+          </w:p>
+        </w:tc>
+        <w:tc>
+          <w:tcPr>
+            <w:tcW w:w="8360" w:type="dxa"/>
+            <w:gridSpan w:val="8"/>
+            <w:tcBorders>
+              <w:left w:val="single" w:sz="4" w:space="0" w:color="FFFFFF" w:themeColor="background1"/>
+              <w:bottom w:val="single" w:sz="12" w:space="0" w:color="000000"/>
+            </w:tcBorders>
+            <w:vAlign w:val="center"/>
+          </w:tcPr>
+          <w:p>
+            <w:pPr>
+              <w:pStyle w:val="TableParagraph"/>
+              <w:spacing w:before="54"/>
+              <w:ind w:right="20"/>
+              <w:jc w:val="center"/>
+              <w:rPr>
+                <w:rFonts w:ascii="Arial" w:hAnsi="Arial"/>
+                <w:b/>
+                <w:sz w:val="18"/>
+              </w:rPr>
+            </w:pPr>
             <w:r>
               <w:rPr>
                 <w:rFonts w:ascii="Arial" w:hAnsi="Arial"/>
@@ -417,13 +458,7 @@
               <w:rPr>
                 <w:sz w:val="18"/>
               </w:rPr>
-              <w:t>##FECHA_</w:t>
-            </w:r>
-            <w:r>
-              <w:rPr>
-                <w:sz w:val="18"/>
-              </w:rPr>
-              <w:t>CURSO##</w:t>
+              <w:t>##FECHA_CURSO##</w:t>
             </w:r>
           </w:p>
         </w:tc>
@@ -435,7 +470,7 @@
         <w:tc>
           <w:tcPr>
             <w:tcW w:w="9843" w:type="dxa"/>
-            <w:gridSpan w:val="8"/>
+            <w:gridSpan w:val="9"/>
             <w:tcBorders>
               <w:top w:val="single" w:sz="12" w:space="0" w:color="000000"/>
               <w:bottom w:val="single" w:sz="4" w:space="0" w:color="000000"/>
@@ -562,7 +597,7 @@
         <w:tc>
           <w:tcPr>
             <w:tcW w:w="4882" w:type="dxa"/>
-            <w:gridSpan w:val="3"/>
+            <w:gridSpan w:val="4"/>
             <w:tcBorders>
               <w:top w:val="single" w:sz="4" w:space="0" w:color="000000"/>
               <w:bottom w:val="single" w:sz="12" w:space="0" w:color="000000"/>
@@ -653,7 +688,7 @@
         <w:tc>
           <w:tcPr>
             <w:tcW w:w="9843" w:type="dxa"/>
-            <w:gridSpan w:val="8"/>
+            <w:gridSpan w:val="9"/>
             <w:tcBorders>
               <w:top w:val="single" w:sz="12" w:space="0" w:color="000000"/>
               <w:bottom w:val="single" w:sz="4" w:space="0" w:color="000000"/>
@@ -716,7 +751,7 @@
         <w:tc>
           <w:tcPr>
             <w:tcW w:w="7717" w:type="dxa"/>
-            <w:gridSpan w:val="6"/>
+            <w:gridSpan w:val="7"/>
             <w:tcBorders>
               <w:top w:val="single" w:sz="4" w:space="0" w:color="000000"/>
               <w:bottom w:val="single" w:sz="12" w:space="0" w:color="000000"/>
@@ -834,7 +869,7 @@
         <w:tc>
           <w:tcPr>
             <w:tcW w:w="9843" w:type="dxa"/>
-            <w:gridSpan w:val="8"/>
+            <w:gridSpan w:val="9"/>
             <w:tcBorders>
               <w:top w:val="single" w:sz="12" w:space="0" w:color="000000"/>
               <w:bottom w:val="single" w:sz="6" w:space="0" w:color="000000"/>
@@ -908,7 +943,7 @@
         <w:tc>
           <w:tcPr>
             <w:tcW w:w="7717" w:type="dxa"/>
-            <w:gridSpan w:val="6"/>
+            <w:gridSpan w:val="7"/>
             <w:tcBorders>
               <w:top w:val="single" w:sz="6" w:space="0" w:color="000000"/>
               <w:bottom w:val="single" w:sz="12" w:space="0" w:color="000000"/>
@@ -1026,7 +1061,7 @@
         <w:tc>
           <w:tcPr>
             <w:tcW w:w="9843" w:type="dxa"/>
-            <w:gridSpan w:val="8"/>
+            <w:gridSpan w:val="9"/>
             <w:tcBorders>
               <w:top w:val="single" w:sz="12" w:space="0" w:color="000000"/>
               <w:bottom w:val="single" w:sz="6" w:space="0" w:color="000000"/>
@@ -1125,7 +1160,7 @@
         <w:tc>
           <w:tcPr>
             <w:tcW w:w="7717" w:type="dxa"/>
-            <w:gridSpan w:val="6"/>
+            <w:gridSpan w:val="7"/>
             <w:tcBorders>
               <w:top w:val="single" w:sz="6" w:space="0" w:color="000000"/>
               <w:bottom w:val="single" w:sz="12" w:space="0" w:color="000000"/>
@@ -1222,7 +1257,7 @@
         <w:tc>
           <w:tcPr>
             <w:tcW w:w="7717" w:type="dxa"/>
-            <w:gridSpan w:val="6"/>
+            <w:gridSpan w:val="7"/>
             <w:tcBorders>
               <w:top w:val="single" w:sz="12" w:space="0" w:color="000000"/>
               <w:bottom w:val="single" w:sz="6" w:space="0" w:color="000000"/>
@@ -1377,7 +1412,7 @@
         <w:tc>
           <w:tcPr>
             <w:tcW w:w="7717" w:type="dxa"/>
-            <w:gridSpan w:val="6"/>
+            <w:gridSpan w:val="7"/>
             <w:tcBorders>
               <w:top w:val="single" w:sz="6" w:space="0" w:color="000000"/>
               <w:bottom w:val="single" w:sz="4" w:space="0" w:color="000000"/>
@@ -1467,7 +1502,7 @@
         <w:tc>
           <w:tcPr>
             <w:tcW w:w="9843" w:type="dxa"/>
-            <w:gridSpan w:val="8"/>
+            <w:gridSpan w:val="9"/>
             <w:tcBorders>
               <w:top w:val="single" w:sz="4" w:space="0" w:color="000000"/>
               <w:bottom w:val="single" w:sz="6" w:space="0" w:color="000000"/>
@@ -1579,7 +1614,7 @@
         <w:tc>
           <w:tcPr>
             <w:tcW w:w="7717" w:type="dxa"/>
-            <w:gridSpan w:val="6"/>
+            <w:gridSpan w:val="7"/>
             <w:tcBorders>
               <w:top w:val="single" w:sz="6" w:space="0" w:color="000000"/>
               <w:bottom w:val="single" w:sz="6" w:space="0" w:color="000000"/>
@@ -1704,7 +1739,7 @@
         <w:tc>
           <w:tcPr>
             <w:tcW w:w="5494" w:type="dxa"/>
-            <w:gridSpan w:val="4"/>
+            <w:gridSpan w:val="5"/>
             <w:tcBorders>
               <w:top w:val="single" w:sz="6" w:space="0" w:color="000000"/>
               <w:bottom w:val="single" w:sz="6" w:space="0" w:color="000000"/>
@@ -1901,7 +1936,7 @@
         <w:tc>
           <w:tcPr>
             <w:tcW w:w="9843" w:type="dxa"/>
-            <w:gridSpan w:val="8"/>
+            <w:gridSpan w:val="9"/>
             <w:tcBorders>
               <w:top w:val="single" w:sz="6" w:space="0" w:color="000000"/>
               <w:bottom w:val="single" w:sz="4" w:space="0" w:color="000000"/>
@@ -1991,7 +2026,7 @@
         <w:tc>
           <w:tcPr>
             <w:tcW w:w="5494" w:type="dxa"/>
-            <w:gridSpan w:val="4"/>
+            <w:gridSpan w:val="5"/>
             <w:tcBorders>
               <w:top w:val="single" w:sz="4" w:space="0" w:color="000000"/>
               <w:bottom w:val="single" w:sz="4" w:space="0" w:color="000000"/>
@@ -2174,7 +2209,7 @@
         <w:tc>
           <w:tcPr>
             <w:tcW w:w="9843" w:type="dxa"/>
-            <w:gridSpan w:val="8"/>
+            <w:gridSpan w:val="9"/>
             <w:tcBorders>
               <w:top w:val="single" w:sz="4" w:space="0" w:color="000000"/>
               <w:bottom w:val="single" w:sz="6" w:space="0" w:color="000000"/>
@@ -2225,6 +2260,7 @@
         <w:tc>
           <w:tcPr>
             <w:tcW w:w="2165" w:type="dxa"/>
+            <w:gridSpan w:val="2"/>
             <w:tcBorders>
               <w:top w:val="single" w:sz="4" w:space="0" w:color="000000"/>
               <w:bottom w:val="single" w:sz="4" w:space="0" w:color="000000"/>
@@ -2592,7 +2628,7 @@
         <w:tc>
           <w:tcPr>
             <w:tcW w:w="9843" w:type="dxa"/>
-            <w:gridSpan w:val="8"/>
+            <w:gridSpan w:val="9"/>
             <w:tcBorders>
               <w:top w:val="single" w:sz="6" w:space="0" w:color="000000"/>
               <w:bottom w:val="single" w:sz="12" w:space="0" w:color="000000"/>
@@ -2739,7 +2775,7 @@
         <w:tc>
           <w:tcPr>
             <w:tcW w:w="5494" w:type="dxa"/>
-            <w:gridSpan w:val="4"/>
+            <w:gridSpan w:val="5"/>
             <w:tcBorders>
               <w:top w:val="single" w:sz="4" w:space="0" w:color="000000"/>
               <w:bottom w:val="single" w:sz="4" w:space="0" w:color="000000"/>
@@ -2848,7 +2884,7 @@
         <w:tc>
           <w:tcPr>
             <w:tcW w:w="9843" w:type="dxa"/>
-            <w:gridSpan w:val="8"/>
+            <w:gridSpan w:val="9"/>
             <w:tcBorders>
               <w:top w:val="single" w:sz="12" w:space="0" w:color="000000"/>
             </w:tcBorders>

</xml_diff>